<commit_message>
adding abstract but not finished yet
</commit_message>
<xml_diff>
--- a/Proyect/Week3/Final_Paper.docx
+++ b/Proyect/Week3/Final_Paper.docx
@@ -157,6 +157,7 @@
             </w:rPr>
           </w:pPr>
         </w:p>
+        <w:bookmarkStart w:id="0" w:name="_GoBack"/>
         <w:p>
           <w:pPr>
             <w:pStyle w:val="KeinLeerraum"/>
@@ -165,7 +166,7 @@
               <w:b/>
               <w:sz w:val="28"/>
               <w:szCs w:val="28"/>
-              <w:lang w:eastAsia="en-US"/>
+              <w:lang w:val="en-GB" w:eastAsia="en-US"/>
             </w:rPr>
           </w:pPr>
           <w:r>
@@ -3898,7 +3899,7 @@
                                         <w:szCs w:val="36"/>
                                         <w:lang w:val="en-GB"/>
                                       </w:rPr>
-                                      <w:t>Research about Korean and I</w:t>
+                                      <w:t xml:space="preserve">Research about </w:t>
                                     </w:r>
                                     <w:r>
                                       <w:rPr>
@@ -3907,7 +3908,16 @@
                                         <w:szCs w:val="36"/>
                                         <w:lang w:val="en-GB"/>
                                       </w:rPr>
-                                      <w:t>nternational students</w:t>
+                                      <w:t>students</w:t>
+                                    </w:r>
+                                    <w:r>
+                                      <w:rPr>
+                                        <w:color w:val="404040" w:themeColor="text1" w:themeTint="BF"/>
+                                        <w:sz w:val="36"/>
+                                        <w:szCs w:val="36"/>
+                                        <w:lang w:val="en-GB"/>
+                                      </w:rPr>
+                                      <w:t>’ income and expense</w:t>
                                     </w:r>
                                   </w:sdtContent>
                                 </w:sdt>
@@ -4014,7 +4024,7 @@
                                   <w:szCs w:val="36"/>
                                   <w:lang w:val="en-GB"/>
                                 </w:rPr>
-                                <w:t>Research about Korean and I</w:t>
+                                <w:t xml:space="preserve">Research about </w:t>
                               </w:r>
                               <w:r>
                                 <w:rPr>
@@ -4023,7 +4033,16 @@
                                   <w:szCs w:val="36"/>
                                   <w:lang w:val="en-GB"/>
                                 </w:rPr>
-                                <w:t>nternational students</w:t>
+                                <w:t>students</w:t>
+                              </w:r>
+                              <w:r>
+                                <w:rPr>
+                                  <w:color w:val="404040" w:themeColor="text1" w:themeTint="BF"/>
+                                  <w:sz w:val="36"/>
+                                  <w:szCs w:val="36"/>
+                                  <w:lang w:val="en-GB"/>
+                                </w:rPr>
+                                <w:t>’ income and expense</w:t>
                               </w:r>
                             </w:sdtContent>
                           </w:sdt>
@@ -4042,22 +4061,141 @@
               <w:b/>
               <w:sz w:val="28"/>
               <w:szCs w:val="28"/>
-              <w:lang w:eastAsia="en-US"/>
+              <w:lang w:val="en-GB" w:eastAsia="en-US"/>
             </w:rPr>
-            <w:t>Abstract</w:t>
+            <w:t>Abstrac</w:t>
+          </w:r>
+          <w:bookmarkEnd w:id="0"/>
+          <w:r>
+            <w:rPr>
+              <w:rFonts w:eastAsiaTheme="minorHAnsi"/>
+              <w:b/>
+              <w:sz w:val="28"/>
+              <w:szCs w:val="28"/>
+              <w:lang w:val="en-GB" w:eastAsia="en-US"/>
+            </w:rPr>
+            <w:t>t</w:t>
           </w:r>
         </w:p>
         <w:p>
           <w:pPr>
             <w:pStyle w:val="KeinLeerraum"/>
+            <w:spacing w:after="120"/>
+            <w:rPr>
+              <w:lang w:val="en-GB"/>
+            </w:rPr>
           </w:pPr>
         </w:p>
         <w:p>
           <w:pPr>
             <w:pStyle w:val="KeinLeerraum"/>
+            <w:spacing w:after="120"/>
+            <w:rPr>
+              <w:lang w:val="en-GB"/>
+            </w:rPr>
           </w:pPr>
-          <w:bookmarkStart w:id="0" w:name="_GoBack"/>
-          <w:bookmarkEnd w:id="0"/>
+          <w:r>
+            <w:rPr>
+              <w:lang w:val="en-GB"/>
+            </w:rPr>
+            <w:t>Can</w:t>
+          </w:r>
+          <w:r>
+            <w:rPr>
+              <w:lang w:val="en-GB"/>
+            </w:rPr>
+            <w:t xml:space="preserve"> any</w:t>
+          </w:r>
+          <w:r>
+            <w:rPr>
+              <w:lang w:val="en-GB"/>
+            </w:rPr>
+            <w:t xml:space="preserve"> trend</w:t>
+          </w:r>
+          <w:r>
+            <w:rPr>
+              <w:lang w:val="en-GB"/>
+            </w:rPr>
+            <w:t xml:space="preserve"> be</w:t>
+          </w:r>
+          <w:r>
+            <w:rPr>
+              <w:lang w:val="en-GB"/>
+            </w:rPr>
+            <w:t xml:space="preserve"> identified with </w:t>
+          </w:r>
+          <w:r>
+            <w:rPr>
+              <w:lang w:val="en-GB"/>
+            </w:rPr>
+            <w:t xml:space="preserve">students’ income and expense? That is the major question we want to answer in this report. In order to analyse </w:t>
+          </w:r>
+          <w:r>
+            <w:rPr>
+              <w:lang w:val="en-GB"/>
+            </w:rPr>
+            <w:t>students, we needed a dataset which we collected from our class by a survey. 57 students submitted the survey. From now on we could start to analyse the dataset that we collected.</w:t>
+          </w:r>
+        </w:p>
+        <w:p>
+          <w:pPr>
+            <w:pStyle w:val="KeinLeerraum"/>
+            <w:spacing w:after="120"/>
+            <w:rPr>
+              <w:lang w:val="en-GB"/>
+            </w:rPr>
+          </w:pPr>
+          <w:r>
+            <w:rPr>
+              <w:lang w:val="en-GB"/>
+            </w:rPr>
+            <w:t>The analysis shows us …..</w:t>
+          </w:r>
+        </w:p>
+        <w:p>
+          <w:pPr>
+            <w:pStyle w:val="KeinLeerraum"/>
+            <w:spacing w:after="120"/>
+            <w:rPr>
+              <w:lang w:val="en-GB"/>
+            </w:rPr>
+          </w:pPr>
+        </w:p>
+        <w:p>
+          <w:pPr>
+            <w:pStyle w:val="KeinLeerraum"/>
+            <w:spacing w:after="120"/>
+            <w:rPr>
+              <w:lang w:val="en-GB"/>
+            </w:rPr>
+          </w:pPr>
+          <w:r>
+            <w:rPr>
+              <w:lang w:val="en-GB"/>
+            </w:rPr>
+            <w:t>Considering the findings, we should be careful with our recognitions, because our dataset represent only one class. Therefore, we are not</w:t>
+          </w:r>
+          <w:r>
+            <w:rPr>
+              <w:lang w:val="en-GB"/>
+            </w:rPr>
+            <w:t xml:space="preserve"> able to assume a general conclusion or trend for all students in the world</w:t>
+          </w:r>
+          <w:r>
+            <w:rPr>
+              <w:lang w:val="en-GB"/>
+            </w:rPr>
+            <w:t xml:space="preserve">. </w:t>
+          </w:r>
+        </w:p>
+        <w:p>
+          <w:pPr>
+            <w:pStyle w:val="KeinLeerraum"/>
+            <w:spacing w:after="120"/>
+            <w:rPr>
+              <w:lang w:val="en-GB"/>
+            </w:rPr>
+          </w:pPr>
         </w:p>
         <w:p>
           <w:pPr>
@@ -4411,7 +4549,7 @@
               <w:color w:val="595959" w:themeColor="text1" w:themeTint="A6"/>
               <w:sz w:val="28"/>
               <w:szCs w:val="28"/>
-              <w:lang w:eastAsia="de-CH"/>
+              <w:lang w:val="en-GB" w:eastAsia="de-CH"/>
             </w:rPr>
             <w:br w:type="page"/>
           </w:r>

</xml_diff>